<commit_message>
Pagibation feature of api added
</commit_message>
<xml_diff>
--- a/notes.docx
+++ b/notes.docx
@@ -2,10 +2,7 @@
 <file path=word/document.xml><?xml version="1.0" encoding="utf-8"?>
 <w:document xmlns:wpc="http://schemas.microsoft.com/office/word/2010/wordprocessingCanvas" xmlns:mc="http://schemas.openxmlformats.org/markup-compatibility/2006" xmlns:o="urn:schemas-microsoft-com:office:office" xmlns:r="http://schemas.openxmlformats.org/officeDocument/2006/relationships" xmlns:m="http://schemas.openxmlformats.org/officeDocument/2006/math" xmlns:v="urn:schemas-microsoft-com:vml" xmlns:wp14="http://schemas.microsoft.com/office/word/2010/wordprocessingDrawing" xmlns:wp="http://schemas.openxmlformats.org/drawingml/2006/wordprocessingDrawing" xmlns:w="http://schemas.openxmlformats.org/wordprocessingml/2006/main" xmlns:w14="http://schemas.microsoft.com/office/word/2010/wordml" xmlns:w10="urn:schemas-microsoft-com:office:word" xmlns:w15="http://schemas.microsoft.com/office/word/2012/wordml" xmlns:wpg="http://schemas.microsoft.com/office/word/2010/wordprocessingGroup" xmlns:wpi="http://schemas.microsoft.com/office/word/2010/wordprocessingInk" xmlns:wne="http://schemas.microsoft.com/office/word/2006/wordml" xmlns:wps="http://schemas.microsoft.com/office/word/2010/wordprocessingShape" xmlns:wpsCustomData="http://www.wps.cn/officeDocument/2013/wpsCustomData" mc:Ignorable="w14 w15 wp14">
   <w:body>
-    <w:p>
-      <w:bookmarkStart w:id="0" w:name="_GoBack"/>
-      <w:bookmarkEnd w:id="0"/>
-    </w:p>
+    <w:p/>
     <w:p>
       <w:r>
         <w:drawing>
@@ -51,7 +48,56 @@
         </w:drawing>
       </w:r>
     </w:p>
+    <w:p>
+      <w:r>
+        <w:drawing>
+          <wp:inline distT="0" distB="0" distL="114300" distR="114300">
+            <wp:extent cx="5270500" cy="2915920"/>
+            <wp:effectExtent l="0" t="0" r="0" b="5080"/>
+            <wp:docPr id="2" name="Picture 1"/>
+            <wp:cNvGraphicFramePr>
+              <a:graphicFrameLocks xmlns:a="http://schemas.openxmlformats.org/drawingml/2006/main" noChangeAspect="1"/>
+            </wp:cNvGraphicFramePr>
+            <a:graphic xmlns:a="http://schemas.openxmlformats.org/drawingml/2006/main">
+              <a:graphicData uri="http://schemas.openxmlformats.org/drawingml/2006/picture">
+                <pic:pic xmlns:pic="http://schemas.openxmlformats.org/drawingml/2006/picture">
+                  <pic:nvPicPr>
+                    <pic:cNvPr id="2" name="Picture 1"/>
+                    <pic:cNvPicPr>
+                      <a:picLocks noChangeAspect="1"/>
+                    </pic:cNvPicPr>
+                  </pic:nvPicPr>
+                  <pic:blipFill>
+                    <a:blip r:embed="rId5"/>
+                    <a:stretch>
+                      <a:fillRect/>
+                    </a:stretch>
+                  </pic:blipFill>
+                  <pic:spPr>
+                    <a:xfrm>
+                      <a:off x="0" y="0"/>
+                      <a:ext cx="5270500" cy="2915920"/>
+                    </a:xfrm>
+                    <a:prstGeom prst="rect">
+                      <a:avLst/>
+                    </a:prstGeom>
+                    <a:noFill/>
+                    <a:ln>
+                      <a:noFill/>
+                    </a:ln>
+                  </pic:spPr>
+                </pic:pic>
+              </a:graphicData>
+            </a:graphic>
+          </wp:inline>
+        </w:drawing>
+      </w:r>
+    </w:p>
     <w:p/>
+    <w:p>
+      <w:bookmarkStart w:id="0" w:name="_GoBack"/>
+      <w:bookmarkEnd w:id="0"/>
+    </w:p>
     <w:sectPr>
       <w:pgSz w:w="11906" w:h="16838"/>
       <w:pgMar w:top="1440" w:right="1800" w:bottom="1440" w:left="1800" w:header="720" w:footer="720" w:gutter="0"/>
@@ -318,7 +364,7 @@
     <w:lsdException w:unhideWhenUsed="0" w:uiPriority="0" w:semiHidden="0" w:name="index 3"/>
     <w:lsdException w:qFormat="1" w:unhideWhenUsed="0" w:uiPriority="0" w:semiHidden="0" w:name="index 4"/>
     <w:lsdException w:unhideWhenUsed="0" w:uiPriority="0" w:semiHidden="0" w:name="index 5"/>
-    <w:lsdException w:unhideWhenUsed="0" w:uiPriority="0" w:semiHidden="0" w:name="index 6"/>
+    <w:lsdException w:qFormat="1" w:unhideWhenUsed="0" w:uiPriority="0" w:semiHidden="0" w:name="index 6"/>
     <w:lsdException w:unhideWhenUsed="0" w:uiPriority="0" w:semiHidden="0" w:name="index 7"/>
     <w:lsdException w:qFormat="1" w:unhideWhenUsed="0" w:uiPriority="0" w:semiHidden="0" w:name="index 8"/>
     <w:lsdException w:qFormat="1" w:unhideWhenUsed="0" w:uiPriority="0" w:semiHidden="0" w:name="index 9"/>
@@ -348,7 +394,7 @@
     <w:lsdException w:unhideWhenUsed="0" w:uiPriority="0" w:semiHidden="0" w:name="endnote reference"/>
     <w:lsdException w:unhideWhenUsed="0" w:uiPriority="0" w:semiHidden="0" w:name="endnote text"/>
     <w:lsdException w:unhideWhenUsed="0" w:uiPriority="0" w:semiHidden="0" w:name="table of authorities"/>
-    <w:lsdException w:unhideWhenUsed="0" w:uiPriority="0" w:semiHidden="0" w:name="macro"/>
+    <w:lsdException w:qFormat="1" w:unhideWhenUsed="0" w:uiPriority="0" w:semiHidden="0" w:name="macro"/>
     <w:lsdException w:unhideWhenUsed="0" w:uiPriority="0" w:semiHidden="0" w:name="toa heading"/>
     <w:lsdException w:unhideWhenUsed="0" w:uiPriority="0" w:semiHidden="0" w:name="List"/>
     <w:lsdException w:qFormat="1" w:unhideWhenUsed="0" w:uiPriority="0" w:semiHidden="0" w:name="List Bullet"/>
@@ -359,11 +405,11 @@
     <w:lsdException w:unhideWhenUsed="0" w:uiPriority="0" w:semiHidden="0" w:name="List 5"/>
     <w:lsdException w:unhideWhenUsed="0" w:uiPriority="0" w:semiHidden="0" w:name="List Bullet 2"/>
     <w:lsdException w:qFormat="1" w:unhideWhenUsed="0" w:uiPriority="0" w:semiHidden="0" w:name="List Bullet 3"/>
-    <w:lsdException w:unhideWhenUsed="0" w:uiPriority="0" w:semiHidden="0" w:name="List Bullet 4"/>
+    <w:lsdException w:qFormat="1" w:unhideWhenUsed="0" w:uiPriority="0" w:semiHidden="0" w:name="List Bullet 4"/>
     <w:lsdException w:qFormat="1" w:unhideWhenUsed="0" w:uiPriority="0" w:semiHidden="0" w:name="List Bullet 5"/>
     <w:lsdException w:qFormat="1" w:unhideWhenUsed="0" w:uiPriority="0" w:semiHidden="0" w:name="List Number 2"/>
     <w:lsdException w:qFormat="1" w:unhideWhenUsed="0" w:uiPriority="0" w:semiHidden="0" w:name="List Number 3"/>
-    <w:lsdException w:unhideWhenUsed="0" w:uiPriority="0" w:semiHidden="0" w:name="List Number 4"/>
+    <w:lsdException w:qFormat="1" w:unhideWhenUsed="0" w:uiPriority="0" w:semiHidden="0" w:name="List Number 4"/>
     <w:lsdException w:qFormat="1" w:unhideWhenUsed="0" w:uiPriority="0" w:semiHidden="0" w:name="List Number 5"/>
     <w:lsdException w:qFormat="1" w:unhideWhenUsed="0" w:uiPriority="0" w:semiHidden="0" w:name="Title"/>
     <w:lsdException w:unhideWhenUsed="0" w:uiPriority="0" w:semiHidden="0" w:name="Closing"/>
@@ -383,7 +429,7 @@
     <w:lsdException w:unhideWhenUsed="0" w:uiPriority="0" w:semiHidden="0" w:name="Body Text First Indent"/>
     <w:lsdException w:qFormat="1" w:unhideWhenUsed="0" w:uiPriority="0" w:semiHidden="0" w:name="Body Text First Indent 2"/>
     <w:lsdException w:unhideWhenUsed="0" w:uiPriority="0" w:semiHidden="0" w:name="Note Heading"/>
-    <w:lsdException w:unhideWhenUsed="0" w:uiPriority="0" w:semiHidden="0" w:name="Body Text 2"/>
+    <w:lsdException w:qFormat="1" w:unhideWhenUsed="0" w:uiPriority="0" w:semiHidden="0" w:name="Body Text 2"/>
     <w:lsdException w:qFormat="1" w:unhideWhenUsed="0" w:uiPriority="0" w:semiHidden="0" w:name="Body Text 3"/>
     <w:lsdException w:qFormat="1" w:unhideWhenUsed="0" w:uiPriority="0" w:semiHidden="0" w:name="Body Text Indent 2"/>
     <w:lsdException w:unhideWhenUsed="0" w:uiPriority="0" w:semiHidden="0" w:name="Body Text Indent 3"/>
@@ -405,7 +451,7 @@
     <w:lsdException w:unhideWhenUsed="0" w:uiPriority="0" w:semiHidden="0" w:name="HTML Preformatted"/>
     <w:lsdException w:unhideWhenUsed="0" w:uiPriority="0" w:semiHidden="0" w:name="HTML Sample"/>
     <w:lsdException w:qFormat="1" w:unhideWhenUsed="0" w:uiPriority="0" w:semiHidden="0" w:name="HTML Typewriter"/>
-    <w:lsdException w:unhideWhenUsed="0" w:uiPriority="0" w:semiHidden="0" w:name="HTML Variable"/>
+    <w:lsdException w:qFormat="1" w:unhideWhenUsed="0" w:uiPriority="0" w:semiHidden="0" w:name="HTML Variable"/>
     <w:lsdException w:qFormat="1" w:unhideWhenUsed="0" w:uiPriority="0" w:name="Normal Table"/>
     <w:lsdException w:unhideWhenUsed="0" w:uiPriority="0" w:semiHidden="0" w:name="annotation subject"/>
     <w:lsdException w:unhideWhenUsed="0" w:uiPriority="0" w:semiHidden="0" w:name="Table Simple 1"/>
@@ -800,6 +846,7 @@
   <w:style w:type="paragraph" w:styleId="16">
     <w:name w:val="Body Text 2"/>
     <w:basedOn w:val="1"/>
+    <w:qFormat/>
     <w:uiPriority w:val="0"/>
     <w:pPr>
       <w:spacing w:after="120" w:line="480" w:lineRule="auto"/>
@@ -1142,6 +1189,7 @@
   <w:style w:type="character" w:styleId="50">
     <w:name w:val="HTML Variable"/>
     <w:basedOn w:val="11"/>
+    <w:qFormat/>
     <w:uiPriority w:val="0"/>
     <w:rPr>
       <w:i/>
@@ -1205,6 +1253,7 @@
     <w:name w:val="index 6"/>
     <w:basedOn w:val="1"/>
     <w:next w:val="1"/>
+    <w:qFormat/>
     <w:uiPriority w:val="0"/>
     <w:pPr>
       <w:ind w:left="1000" w:leftChars="1000"/>
@@ -1334,6 +1383,7 @@
   <w:style w:type="paragraph" w:styleId="71">
     <w:name w:val="List Bullet 4"/>
     <w:basedOn w:val="1"/>
+    <w:qFormat/>
     <w:uiPriority w:val="0"/>
     <w:pPr>
       <w:numPr>
@@ -1440,6 +1490,7 @@
   <w:style w:type="paragraph" w:styleId="81">
     <w:name w:val="List Number 4"/>
     <w:basedOn w:val="1"/>
+    <w:qFormat/>
     <w:uiPriority w:val="0"/>
     <w:pPr>
       <w:numPr>
@@ -1462,6 +1513,7 @@
   </w:style>
   <w:style w:type="paragraph" w:styleId="83">
     <w:name w:val="macro"/>
+    <w:qFormat/>
     <w:uiPriority w:val="0"/>
     <w:pPr>
       <w:widowControl w:val="0"/>

</xml_diff>

<commit_message>
created User model and addedd userss related routes
</commit_message>
<xml_diff>
--- a/notes.docx
+++ b/notes.docx
@@ -47,8 +47,6 @@
           </wp:inline>
         </w:drawing>
       </w:r>
-    </w:p>
-    <w:p>
       <w:r>
         <w:drawing>
           <wp:inline distT="0" distB="0" distL="114300" distR="114300">
@@ -95,8 +93,341 @@
     </w:p>
     <w:p/>
     <w:p>
+      <w:pPr>
+        <w:rPr>
+          <w:rFonts w:hint="default"/>
+          <w:lang w:val="en-IN"/>
+        </w:rPr>
+      </w:pPr>
+      <w:r>
+        <w:rPr>
+          <w:rFonts w:hint="default"/>
+          <w:lang w:val="en-IN"/>
+        </w:rPr>
+        <w:t>Authsentication backend :</w:t>
+      </w:r>
+    </w:p>
+    <w:p>
+      <w:pPr>
+        <w:rPr>
+          <w:rFonts w:hint="default"/>
+          <w:lang w:val="en-IN"/>
+        </w:rPr>
+      </w:pPr>
+    </w:p>
+    <w:p>
+      <w:pPr>
+        <w:rPr>
+          <w:rFonts w:hint="default"/>
+          <w:lang w:val="en-IN"/>
+        </w:rPr>
+      </w:pPr>
+      <w:r>
+        <w:rPr>
+          <w:rFonts w:hint="default"/>
+          <w:lang w:val="en-IN"/>
+        </w:rPr>
+        <w:t>Packages that needs to be installed :</w:t>
+      </w:r>
+    </w:p>
+    <w:p>
+      <w:pPr>
+        <w:rPr>
+          <w:rFonts w:hint="default"/>
+          <w:lang w:val="en-IN"/>
+        </w:rPr>
+      </w:pPr>
+    </w:p>
+    <w:p>
+      <w:pPr>
+        <w:rPr>
+          <w:rFonts w:hint="default"/>
+          <w:lang w:val="en-IN"/>
+        </w:rPr>
+      </w:pPr>
+      <w:r>
+        <w:rPr>
+          <w:rFonts w:hint="default"/>
+          <w:lang w:val="en-IN"/>
+        </w:rPr>
+        <w:t xml:space="preserve">1&gt;Becryptjs-&gt;&gt; we don’t want to see the passwords of the users . So  becryptjs helps to convert the userspasswrods to hashed passwords . </w:t>
+      </w:r>
+    </w:p>
+    <w:p>
+      <w:pPr>
+        <w:rPr>
+          <w:rFonts w:hint="default" w:ascii="Symbol" w:hAnsi="Symbol" w:cs="Symbol"/>
+          <w:sz w:val="28"/>
+          <w:szCs w:val="28"/>
+          <w:lang w:val="en-IN"/>
+        </w:rPr>
+      </w:pPr>
+    </w:p>
+    <w:p>
+      <w:pPr>
+        <w:numPr>
+          <w:ilvl w:val="0"/>
+          <w:numId w:val="11"/>
+        </w:numPr>
+        <w:rPr>
+          <w:rFonts w:hint="default" w:ascii="Symbol" w:hAnsi="Symbol" w:cs="Symbol"/>
+          <w:sz w:val="28"/>
+          <w:szCs w:val="28"/>
+          <w:lang w:val="en-IN"/>
+        </w:rPr>
+      </w:pPr>
+      <w:r>
+        <w:rPr>
+          <w:rFonts w:hint="default" w:ascii="Symbol" w:hAnsi="Symbol" w:cs="Symbol"/>
+          <w:sz w:val="28"/>
+          <w:szCs w:val="28"/>
+          <w:lang w:val="en-IN"/>
+        </w:rPr>
+        <w:t xml:space="preserve"> </w:t>
+      </w:r>
+      <w:r>
+        <w:rPr>
+          <w:rFonts w:hint="default" w:ascii="Segoe Script" w:hAnsi="Segoe Script" w:eastAsia="Yu Gothic" w:cs="Segoe Script"/>
+          <w:sz w:val="28"/>
+          <w:szCs w:val="28"/>
+          <w:lang w:val="en-IN"/>
+        </w:rPr>
+        <w:t xml:space="preserve">Jsonwebtoken - this helps to generate tokens </w:t>
+      </w:r>
+      <w:r>
+        <w:rPr>
+          <w:rFonts w:hint="default" w:eastAsia="Yu Gothic UI Semilight" w:cs="Bahnschrift SemiLight Condensed" w:asciiTheme="minorAscii" w:hAnsiTheme="minorAscii"/>
+          <w:sz w:val="28"/>
+          <w:szCs w:val="28"/>
+          <w:lang w:val="en-IN"/>
+        </w:rPr>
+        <w:t>so this is very helpful in generating tokens .</w:t>
+      </w:r>
+    </w:p>
+    <w:p>
+      <w:pPr>
+        <w:numPr>
+          <w:ilvl w:val="0"/>
+          <w:numId w:val="11"/>
+        </w:numPr>
+        <w:rPr>
+          <w:rFonts w:hint="default" w:ascii="Symbol" w:hAnsi="Symbol" w:cs="Symbol"/>
+          <w:sz w:val="28"/>
+          <w:szCs w:val="28"/>
+          <w:lang w:val="en-IN"/>
+        </w:rPr>
+      </w:pPr>
+      <w:r>
+        <w:rPr>
+          <w:rFonts w:hint="default" w:eastAsia="Yu Gothic UI Semilight" w:cs="Bahnschrift SemiLight Condensed" w:asciiTheme="minorAscii" w:hAnsiTheme="minorAscii"/>
+          <w:sz w:val="28"/>
+          <w:szCs w:val="28"/>
+          <w:lang w:val="en-IN"/>
+        </w:rPr>
+        <w:t xml:space="preserve">Validator &gt; to validate the emails and other strings . </w:t>
+      </w:r>
+    </w:p>
+    <w:p>
+      <w:pPr>
+        <w:numPr>
+          <w:ilvl w:val="0"/>
+          <w:numId w:val="11"/>
+        </w:numPr>
+        <w:rPr>
+          <w:rFonts w:hint="default" w:ascii="Symbol" w:hAnsi="Symbol" w:cs="Symbol"/>
+          <w:sz w:val="28"/>
+          <w:szCs w:val="28"/>
+          <w:lang w:val="en-IN"/>
+        </w:rPr>
+      </w:pPr>
+      <w:r>
+        <w:rPr>
+          <w:rFonts w:hint="default" w:eastAsia="Yu Gothic UI Semilight" w:cs="Bahnschrift SemiLight Condensed" w:asciiTheme="minorAscii" w:hAnsiTheme="minorAscii"/>
+          <w:sz w:val="28"/>
+          <w:szCs w:val="28"/>
+          <w:lang w:val="en-IN"/>
+        </w:rPr>
+        <w:t xml:space="preserve">Nodemailer -&gt; it send automatic emails to userss in case they forget passwords and othes . </w:t>
+      </w:r>
+    </w:p>
+    <w:p>
+      <w:pPr>
+        <w:numPr>
+          <w:ilvl w:val="0"/>
+          <w:numId w:val="11"/>
+        </w:numPr>
+        <w:rPr>
+          <w:rFonts w:hint="default" w:ascii="Symbol" w:hAnsi="Symbol" w:cs="Symbol"/>
+          <w:sz w:val="28"/>
+          <w:szCs w:val="28"/>
+          <w:lang w:val="en-IN"/>
+        </w:rPr>
+      </w:pPr>
+      <w:r>
+        <w:rPr>
+          <w:rFonts w:hint="default" w:eastAsia="Yu Gothic UI Semilight" w:cs="Bahnschrift SemiLight Condensed" w:asciiTheme="minorAscii" w:hAnsiTheme="minorAscii"/>
+          <w:sz w:val="28"/>
+          <w:szCs w:val="28"/>
+          <w:lang w:val="en-IN"/>
+        </w:rPr>
+        <w:t>Cookie-parser--&gt;&gt; we want to store the passwords and details In form of cookies not localstorage because if we do it in localstoreage then it would be accessed easily .</w:t>
+      </w:r>
+    </w:p>
+    <w:p>
+      <w:pPr>
+        <w:numPr>
+          <w:ilvl w:val="0"/>
+          <w:numId w:val="11"/>
+        </w:numPr>
+        <w:rPr>
+          <w:rFonts w:hint="default" w:ascii="Symbol" w:hAnsi="Symbol" w:cs="Symbol"/>
+          <w:sz w:val="28"/>
+          <w:szCs w:val="28"/>
+          <w:lang w:val="en-IN"/>
+        </w:rPr>
+      </w:pPr>
+      <w:r>
+        <w:rPr>
+          <w:rFonts w:hint="default" w:eastAsia="Yu Gothic UI Semilight" w:cs="Bahnschrift SemiLight Condensed" w:asciiTheme="minorAscii" w:hAnsiTheme="minorAscii"/>
+          <w:sz w:val="28"/>
+          <w:szCs w:val="28"/>
+          <w:lang w:val="en-IN"/>
+        </w:rPr>
+        <w:t>Body-parser-&gt;&gt;</w:t>
+      </w:r>
+    </w:p>
+    <w:p>
+      <w:pPr>
+        <w:numPr>
+          <w:numId w:val="0"/>
+        </w:numPr>
+        <w:rPr>
+          <w:rFonts w:hint="default" w:eastAsia="Yu Gothic UI Semilight" w:cs="Bahnschrift SemiLight Condensed" w:asciiTheme="minorAscii" w:hAnsiTheme="minorAscii"/>
+          <w:sz w:val="28"/>
+          <w:szCs w:val="28"/>
+          <w:lang w:val="en-IN"/>
+        </w:rPr>
+      </w:pPr>
+    </w:p>
+    <w:p>
+      <w:pPr>
+        <w:numPr>
+          <w:numId w:val="0"/>
+        </w:numPr>
+        <w:rPr>
+          <w:rFonts w:hint="default" w:ascii="Symbol" w:hAnsi="Symbol" w:cs="Symbol"/>
+          <w:sz w:val="28"/>
+          <w:szCs w:val="28"/>
+          <w:lang w:val="en-IN"/>
+        </w:rPr>
+      </w:pPr>
+      <w:r>
+        <w:rPr>
+          <w:rFonts w:hint="default" w:eastAsia="Yu Gothic UI Semilight" w:cs="Bahnschrift SemiLight Condensed" w:asciiTheme="minorAscii" w:hAnsiTheme="minorAscii"/>
+          <w:sz w:val="28"/>
+          <w:szCs w:val="28"/>
+          <w:lang w:val="en-IN"/>
+        </w:rPr>
+        <w:t xml:space="preserve">Create a user schema .. </w:t>
+      </w:r>
+      <w:r>
+        <w:drawing>
+          <wp:inline distT="0" distB="0" distL="114300" distR="114300">
+            <wp:extent cx="5269230" cy="2856230"/>
+            <wp:effectExtent l="0" t="0" r="1270" b="1270"/>
+            <wp:docPr id="3" name="Picture 1"/>
+            <wp:cNvGraphicFramePr>
+              <a:graphicFrameLocks xmlns:a="http://schemas.openxmlformats.org/drawingml/2006/main" noChangeAspect="1"/>
+            </wp:cNvGraphicFramePr>
+            <a:graphic xmlns:a="http://schemas.openxmlformats.org/drawingml/2006/main">
+              <a:graphicData uri="http://schemas.openxmlformats.org/drawingml/2006/picture">
+                <pic:pic xmlns:pic="http://schemas.openxmlformats.org/drawingml/2006/picture">
+                  <pic:nvPicPr>
+                    <pic:cNvPr id="3" name="Picture 1"/>
+                    <pic:cNvPicPr>
+                      <a:picLocks noChangeAspect="1"/>
+                    </pic:cNvPicPr>
+                  </pic:nvPicPr>
+                  <pic:blipFill>
+                    <a:blip r:embed="rId6"/>
+                    <a:stretch>
+                      <a:fillRect/>
+                    </a:stretch>
+                  </pic:blipFill>
+                  <pic:spPr>
+                    <a:xfrm>
+                      <a:off x="0" y="0"/>
+                      <a:ext cx="5269230" cy="2856230"/>
+                    </a:xfrm>
+                    <a:prstGeom prst="rect">
+                      <a:avLst/>
+                    </a:prstGeom>
+                    <a:noFill/>
+                    <a:ln>
+                      <a:noFill/>
+                    </a:ln>
+                  </pic:spPr>
+                </pic:pic>
+              </a:graphicData>
+            </a:graphic>
+          </wp:inline>
+        </w:drawing>
+      </w:r>
+      <w:r>
+        <w:rPr>
+          <w:rFonts w:hint="default" w:asciiTheme="minorAscii"/>
+          <w:lang w:val="en-IN"/>
+        </w:rPr>
+        <w:t xml:space="preserve">Unique:true -&gt; tells the value must be unique ie should not be repreated . Select:true means that the find() method o password will not be applied </w:t>
+      </w:r>
+      <w:r>
+        <w:rPr>
+          <w:rFonts w:hint="default" w:eastAsia="Yu Gothic UI Semilight" w:cs="Bahnschrift SemiLight Condensed" w:asciiTheme="minorAscii" w:hAnsiTheme="minorAscii"/>
+          <w:sz w:val="28"/>
+          <w:szCs w:val="28"/>
+          <w:lang w:val="en-IN"/>
+        </w:rPr>
+        <w:t xml:space="preserve"> </w:t>
+      </w:r>
+    </w:p>
+    <w:p>
+      <w:pPr>
+        <w:rPr>
+          <w:rFonts w:hint="default" w:ascii="Symbol" w:hAnsi="Symbol" w:cs="Symbol"/>
+          <w:sz w:val="28"/>
+          <w:szCs w:val="28"/>
+          <w:lang w:val="en-IN"/>
+        </w:rPr>
+      </w:pPr>
+    </w:p>
+    <w:p>
+      <w:pPr>
+        <w:rPr>
+          <w:rFonts w:hint="default" w:cs="Symbol" w:asciiTheme="minorAscii" w:hAnsiTheme="minorAscii"/>
+          <w:sz w:val="28"/>
+          <w:szCs w:val="28"/>
+          <w:lang w:val="en-IN"/>
+        </w:rPr>
+      </w:pPr>
+      <w:r>
+        <w:rPr>
+          <w:rFonts w:hint="default" w:cs="Symbol" w:asciiTheme="minorAscii" w:hAnsiTheme="minorAscii"/>
+          <w:sz w:val="28"/>
+          <w:szCs w:val="28"/>
+          <w:lang w:val="en-IN"/>
+        </w:rPr>
+        <w:t xml:space="preserve">User Model </w:t>
+      </w:r>
       <w:bookmarkStart w:id="0" w:name="_GoBack"/>
       <w:bookmarkEnd w:id="0"/>
+    </w:p>
+    <w:p>
+      <w:pPr>
+        <w:rPr>
+          <w:rFonts w:hint="default"/>
+          <w:lang w:val="en-IN"/>
+        </w:rPr>
+      </w:pPr>
     </w:p>
     <w:sectPr>
       <w:pgSz w:w="11906" w:h="16838"/>
@@ -111,6 +442,18 @@
 <file path=word/numbering.xml><?xml version="1.0" encoding="utf-8"?>
 <w:numbering xmlns:wpc="http://schemas.microsoft.com/office/word/2010/wordprocessingCanvas" xmlns:mc="http://schemas.openxmlformats.org/markup-compatibility/2006" xmlns:o="urn:schemas-microsoft-com:office:office" xmlns:r="http://schemas.openxmlformats.org/officeDocument/2006/relationships" xmlns:m="http://schemas.openxmlformats.org/officeDocument/2006/math" xmlns:v="urn:schemas-microsoft-com:vml" xmlns:wp14="http://schemas.microsoft.com/office/word/2010/wordprocessingDrawing" xmlns:wp="http://schemas.openxmlformats.org/drawingml/2006/wordprocessingDrawing" xmlns:w10="urn:schemas-microsoft-com:office:word" xmlns:w="http://schemas.openxmlformats.org/wordprocessingml/2006/main" xmlns:w14="http://schemas.microsoft.com/office/word/2010/wordml" xmlns:wpg="http://schemas.microsoft.com/office/word/2010/wordprocessingGroup" xmlns:wpi="http://schemas.microsoft.com/office/word/2010/wordprocessingInk" xmlns:wne="http://schemas.microsoft.com/office/word/2006/wordml" xmlns:wps="http://schemas.microsoft.com/office/word/2010/wordprocessingShape" xmlns:wpsCustomData="http://www.wps.cn/officeDocument/2013/wpsCustomData" mc:Ignorable="w14 wp14">
   <w:abstractNum w:abstractNumId="0">
+    <w:nsid w:val="DC98941C"/>
+    <w:multiLevelType w:val="singleLevel"/>
+    <w:tmpl w:val="DC98941C"/>
+    <w:lvl w:ilvl="0" w:tentative="0">
+      <w:start w:val="2"/>
+      <w:numFmt w:val="decimal"/>
+      <w:suff w:val="space"/>
+      <w:lvlText w:val="%1&gt;"/>
+      <w:lvlJc w:val="left"/>
+    </w:lvl>
+  </w:abstractNum>
+  <w:abstractNum w:abstractNumId="1">
     <w:nsid w:val="FFFFFF7C"/>
     <w:multiLevelType w:val="singleLevel"/>
     <w:tmpl w:val="FFFFFF7C"/>
@@ -128,7 +471,7 @@
       </w:pPr>
     </w:lvl>
   </w:abstractNum>
-  <w:abstractNum w:abstractNumId="1">
+  <w:abstractNum w:abstractNumId="2">
     <w:nsid w:val="FFFFFF7D"/>
     <w:multiLevelType w:val="singleLevel"/>
     <w:tmpl w:val="FFFFFF7D"/>
@@ -146,7 +489,7 @@
       </w:pPr>
     </w:lvl>
   </w:abstractNum>
-  <w:abstractNum w:abstractNumId="2">
+  <w:abstractNum w:abstractNumId="3">
     <w:nsid w:val="FFFFFF7E"/>
     <w:multiLevelType w:val="singleLevel"/>
     <w:tmpl w:val="FFFFFF7E"/>
@@ -164,7 +507,7 @@
       </w:pPr>
     </w:lvl>
   </w:abstractNum>
-  <w:abstractNum w:abstractNumId="3">
+  <w:abstractNum w:abstractNumId="4">
     <w:nsid w:val="FFFFFF7F"/>
     <w:multiLevelType w:val="singleLevel"/>
     <w:tmpl w:val="FFFFFF7F"/>
@@ -182,7 +525,7 @@
       </w:pPr>
     </w:lvl>
   </w:abstractNum>
-  <w:abstractNum w:abstractNumId="4">
+  <w:abstractNum w:abstractNumId="5">
     <w:nsid w:val="FFFFFF80"/>
     <w:multiLevelType w:val="singleLevel"/>
     <w:tmpl w:val="FFFFFF80"/>
@@ -203,7 +546,7 @@
       </w:rPr>
     </w:lvl>
   </w:abstractNum>
-  <w:abstractNum w:abstractNumId="5">
+  <w:abstractNum w:abstractNumId="6">
     <w:nsid w:val="FFFFFF81"/>
     <w:multiLevelType w:val="singleLevel"/>
     <w:tmpl w:val="FFFFFF81"/>
@@ -224,7 +567,7 @@
       </w:rPr>
     </w:lvl>
   </w:abstractNum>
-  <w:abstractNum w:abstractNumId="6">
+  <w:abstractNum w:abstractNumId="7">
     <w:nsid w:val="FFFFFF82"/>
     <w:multiLevelType w:val="singleLevel"/>
     <w:tmpl w:val="FFFFFF82"/>
@@ -245,7 +588,7 @@
       </w:rPr>
     </w:lvl>
   </w:abstractNum>
-  <w:abstractNum w:abstractNumId="7">
+  <w:abstractNum w:abstractNumId="8">
     <w:nsid w:val="FFFFFF83"/>
     <w:multiLevelType w:val="singleLevel"/>
     <w:tmpl w:val="FFFFFF83"/>
@@ -266,7 +609,7 @@
       </w:rPr>
     </w:lvl>
   </w:abstractNum>
-  <w:abstractNum w:abstractNumId="8">
+  <w:abstractNum w:abstractNumId="9">
     <w:nsid w:val="FFFFFF88"/>
     <w:multiLevelType w:val="singleLevel"/>
     <w:tmpl w:val="FFFFFF88"/>
@@ -284,7 +627,7 @@
       </w:pPr>
     </w:lvl>
   </w:abstractNum>
-  <w:abstractNum w:abstractNumId="9">
+  <w:abstractNum w:abstractNumId="10">
     <w:nsid w:val="FFFFFF89"/>
     <w:multiLevelType w:val="singleLevel"/>
     <w:tmpl w:val="FFFFFF89"/>
@@ -306,33 +649,36 @@
     </w:lvl>
   </w:abstractNum>
   <w:num w:numId="1">
+    <w:abstractNumId w:val="10"/>
+  </w:num>
+  <w:num w:numId="2">
+    <w:abstractNumId w:val="8"/>
+  </w:num>
+  <w:num w:numId="3">
+    <w:abstractNumId w:val="7"/>
+  </w:num>
+  <w:num w:numId="4">
+    <w:abstractNumId w:val="6"/>
+  </w:num>
+  <w:num w:numId="5">
+    <w:abstractNumId w:val="5"/>
+  </w:num>
+  <w:num w:numId="6">
     <w:abstractNumId w:val="9"/>
   </w:num>
-  <w:num w:numId="2">
-    <w:abstractNumId w:val="7"/>
-  </w:num>
-  <w:num w:numId="3">
-    <w:abstractNumId w:val="6"/>
-  </w:num>
-  <w:num w:numId="4">
-    <w:abstractNumId w:val="5"/>
-  </w:num>
-  <w:num w:numId="5">
+  <w:num w:numId="7">
     <w:abstractNumId w:val="4"/>
   </w:num>
-  <w:num w:numId="6">
-    <w:abstractNumId w:val="8"/>
-  </w:num>
-  <w:num w:numId="7">
+  <w:num w:numId="8">
     <w:abstractNumId w:val="3"/>
   </w:num>
-  <w:num w:numId="8">
+  <w:num w:numId="9">
     <w:abstractNumId w:val="2"/>
   </w:num>
-  <w:num w:numId="9">
+  <w:num w:numId="10">
     <w:abstractNumId w:val="1"/>
   </w:num>
-  <w:num w:numId="10">
+  <w:num w:numId="11">
     <w:abstractNumId w:val="0"/>
   </w:num>
 </w:numbering>
@@ -372,9 +718,9 @@
     <w:lsdException w:unhideWhenUsed="0" w:uiPriority="0" w:semiHidden="0" w:name="toc 2"/>
     <w:lsdException w:unhideWhenUsed="0" w:uiPriority="0" w:semiHidden="0" w:name="toc 3"/>
     <w:lsdException w:unhideWhenUsed="0" w:uiPriority="0" w:semiHidden="0" w:name="toc 4"/>
-    <w:lsdException w:unhideWhenUsed="0" w:uiPriority="0" w:semiHidden="0" w:name="toc 5"/>
+    <w:lsdException w:qFormat="1" w:unhideWhenUsed="0" w:uiPriority="0" w:semiHidden="0" w:name="toc 5"/>
     <w:lsdException w:unhideWhenUsed="0" w:uiPriority="0" w:semiHidden="0" w:name="toc 6"/>
-    <w:lsdException w:unhideWhenUsed="0" w:uiPriority="0" w:semiHidden="0" w:name="toc 7"/>
+    <w:lsdException w:qFormat="1" w:unhideWhenUsed="0" w:uiPriority="0" w:semiHidden="0" w:name="toc 7"/>
     <w:lsdException w:unhideWhenUsed="0" w:uiPriority="0" w:semiHidden="0" w:name="toc 8"/>
     <w:lsdException w:qFormat="1" w:unhideWhenUsed="0" w:uiPriority="0" w:semiHidden="0" w:name="toc 9"/>
     <w:lsdException w:unhideWhenUsed="0" w:uiPriority="0" w:semiHidden="0" w:name="Normal Indent"/>
@@ -390,10 +736,10 @@
     <w:lsdException w:qFormat="1" w:unhideWhenUsed="0" w:uiPriority="0" w:semiHidden="0" w:name="footnote reference"/>
     <w:lsdException w:unhideWhenUsed="0" w:uiPriority="0" w:semiHidden="0" w:name="annotation reference"/>
     <w:lsdException w:unhideWhenUsed="0" w:uiPriority="0" w:semiHidden="0" w:name="line number"/>
-    <w:lsdException w:unhideWhenUsed="0" w:uiPriority="0" w:semiHidden="0" w:name="page number"/>
+    <w:lsdException w:qFormat="1" w:unhideWhenUsed="0" w:uiPriority="0" w:semiHidden="0" w:name="page number"/>
     <w:lsdException w:unhideWhenUsed="0" w:uiPriority="0" w:semiHidden="0" w:name="endnote reference"/>
     <w:lsdException w:unhideWhenUsed="0" w:uiPriority="0" w:semiHidden="0" w:name="endnote text"/>
-    <w:lsdException w:unhideWhenUsed="0" w:uiPriority="0" w:semiHidden="0" w:name="table of authorities"/>
+    <w:lsdException w:qFormat="1" w:unhideWhenUsed="0" w:uiPriority="0" w:semiHidden="0" w:name="table of authorities"/>
     <w:lsdException w:qFormat="1" w:unhideWhenUsed="0" w:uiPriority="0" w:semiHidden="0" w:name="macro"/>
     <w:lsdException w:unhideWhenUsed="0" w:uiPriority="0" w:semiHidden="0" w:name="toa heading"/>
     <w:lsdException w:unhideWhenUsed="0" w:uiPriority="0" w:semiHidden="0" w:name="List"/>
@@ -414,7 +760,7 @@
     <w:lsdException w:qFormat="1" w:unhideWhenUsed="0" w:uiPriority="0" w:semiHidden="0" w:name="Title"/>
     <w:lsdException w:unhideWhenUsed="0" w:uiPriority="0" w:semiHidden="0" w:name="Closing"/>
     <w:lsdException w:unhideWhenUsed="0" w:uiPriority="0" w:semiHidden="0" w:name="Signature"/>
-    <w:lsdException w:unhideWhenUsed="0" w:uiPriority="0" w:name="Default Paragraph Font"/>
+    <w:lsdException w:qFormat="1" w:unhideWhenUsed="0" w:uiPriority="0" w:name="Default Paragraph Font"/>
     <w:lsdException w:qFormat="1" w:unhideWhenUsed="0" w:uiPriority="0" w:semiHidden="0" w:name="Body Text"/>
     <w:lsdException w:qFormat="1" w:unhideWhenUsed="0" w:uiPriority="0" w:semiHidden="0" w:name="Body Text Indent"/>
     <w:lsdException w:unhideWhenUsed="0" w:uiPriority="0" w:semiHidden="0" w:name="List Continue"/>
@@ -424,7 +770,7 @@
     <w:lsdException w:unhideWhenUsed="0" w:uiPriority="0" w:semiHidden="0" w:name="List Continue 5"/>
     <w:lsdException w:unhideWhenUsed="0" w:uiPriority="0" w:semiHidden="0" w:name="Message Header"/>
     <w:lsdException w:qFormat="1" w:unhideWhenUsed="0" w:uiPriority="0" w:semiHidden="0" w:name="Subtitle"/>
-    <w:lsdException w:unhideWhenUsed="0" w:uiPriority="0" w:semiHidden="0" w:name="Salutation"/>
+    <w:lsdException w:qFormat="1" w:unhideWhenUsed="0" w:uiPriority="0" w:semiHidden="0" w:name="Salutation"/>
     <w:lsdException w:unhideWhenUsed="0" w:uiPriority="0" w:semiHidden="0" w:name="Date"/>
     <w:lsdException w:unhideWhenUsed="0" w:uiPriority="0" w:semiHidden="0" w:name="Body Text First Indent"/>
     <w:lsdException w:qFormat="1" w:unhideWhenUsed="0" w:uiPriority="0" w:semiHidden="0" w:name="Body Text First Indent 2"/>
@@ -439,9 +785,9 @@
     <w:lsdException w:qFormat="1" w:unhideWhenUsed="0" w:uiPriority="0" w:semiHidden="0" w:name="Strong"/>
     <w:lsdException w:qFormat="1" w:unhideWhenUsed="0" w:uiPriority="0" w:semiHidden="0" w:name="Emphasis"/>
     <w:lsdException w:unhideWhenUsed="0" w:uiPriority="0" w:semiHidden="0" w:name="Document Map"/>
-    <w:lsdException w:unhideWhenUsed="0" w:uiPriority="0" w:semiHidden="0" w:name="Plain Text"/>
+    <w:lsdException w:qFormat="1" w:unhideWhenUsed="0" w:uiPriority="0" w:semiHidden="0" w:name="Plain Text"/>
     <w:lsdException w:unhideWhenUsed="0" w:uiPriority="0" w:semiHidden="0" w:name="E-mail Signature"/>
-    <w:lsdException w:unhideWhenUsed="0" w:uiPriority="0" w:semiHidden="0" w:name="Normal (Web)"/>
+    <w:lsdException w:qFormat="1" w:unhideWhenUsed="0" w:uiPriority="0" w:semiHidden="0" w:name="Normal (Web)"/>
     <w:lsdException w:unhideWhenUsed="0" w:uiPriority="0" w:semiHidden="0" w:name="HTML Acronym"/>
     <w:lsdException w:unhideWhenUsed="0" w:uiPriority="0" w:semiHidden="0" w:name="HTML Address"/>
     <w:lsdException w:unhideWhenUsed="0" w:uiPriority="0" w:semiHidden="0" w:name="HTML Cite"/>
@@ -454,9 +800,9 @@
     <w:lsdException w:qFormat="1" w:unhideWhenUsed="0" w:uiPriority="0" w:semiHidden="0" w:name="HTML Variable"/>
     <w:lsdException w:qFormat="1" w:unhideWhenUsed="0" w:uiPriority="0" w:name="Normal Table"/>
     <w:lsdException w:unhideWhenUsed="0" w:uiPriority="0" w:semiHidden="0" w:name="annotation subject"/>
-    <w:lsdException w:unhideWhenUsed="0" w:uiPriority="0" w:semiHidden="0" w:name="Table Simple 1"/>
+    <w:lsdException w:qFormat="1" w:unhideWhenUsed="0" w:uiPriority="0" w:semiHidden="0" w:name="Table Simple 1"/>
     <w:lsdException w:unhideWhenUsed="0" w:uiPriority="0" w:semiHidden="0" w:name="Table Simple 2"/>
-    <w:lsdException w:unhideWhenUsed="0" w:uiPriority="0" w:semiHidden="0" w:name="Table Simple 3"/>
+    <w:lsdException w:qFormat="1" w:unhideWhenUsed="0" w:uiPriority="0" w:semiHidden="0" w:name="Table Simple 3"/>
     <w:lsdException w:unhideWhenUsed="0" w:uiPriority="0" w:semiHidden="0" w:name="Table Classic 1"/>
     <w:lsdException w:unhideWhenUsed="0" w:uiPriority="0" w:semiHidden="0" w:name="Table Classic 2"/>
     <w:lsdException w:unhideWhenUsed="0" w:uiPriority="0" w:semiHidden="0" w:name="Table Classic 3"/>
@@ -471,10 +817,10 @@
     <w:lsdException w:unhideWhenUsed="0" w:uiPriority="0" w:semiHidden="0" w:name="Table Columns 5"/>
     <w:lsdException w:unhideWhenUsed="0" w:uiPriority="0" w:semiHidden="0" w:name="Table Grid 1"/>
     <w:lsdException w:unhideWhenUsed="0" w:uiPriority="0" w:semiHidden="0" w:name="Table Grid 2"/>
-    <w:lsdException w:unhideWhenUsed="0" w:uiPriority="0" w:semiHidden="0" w:name="Table Grid 3"/>
-    <w:lsdException w:unhideWhenUsed="0" w:uiPriority="0" w:semiHidden="0" w:name="Table Grid 4"/>
-    <w:lsdException w:unhideWhenUsed="0" w:uiPriority="0" w:semiHidden="0" w:name="Table Grid 5"/>
-    <w:lsdException w:unhideWhenUsed="0" w:uiPriority="0" w:semiHidden="0" w:name="Table Grid 6"/>
+    <w:lsdException w:qFormat="1" w:unhideWhenUsed="0" w:uiPriority="0" w:semiHidden="0" w:name="Table Grid 3"/>
+    <w:lsdException w:qFormat="1" w:unhideWhenUsed="0" w:uiPriority="0" w:semiHidden="0" w:name="Table Grid 4"/>
+    <w:lsdException w:qFormat="1" w:unhideWhenUsed="0" w:uiPriority="0" w:semiHidden="0" w:name="Table Grid 5"/>
+    <w:lsdException w:qFormat="1" w:unhideWhenUsed="0" w:uiPriority="0" w:semiHidden="0" w:name="Table Grid 6"/>
     <w:lsdException w:unhideWhenUsed="0" w:uiPriority="0" w:semiHidden="0" w:name="Table Grid 7"/>
     <w:lsdException w:unhideWhenUsed="0" w:uiPriority="0" w:semiHidden="0" w:name="Table Grid 8"/>
     <w:lsdException w:unhideWhenUsed="0" w:uiPriority="0" w:semiHidden="0" w:name="Table List 1"/>
@@ -484,24 +830,24 @@
     <w:lsdException w:unhideWhenUsed="0" w:uiPriority="0" w:semiHidden="0" w:name="Table List 5"/>
     <w:lsdException w:unhideWhenUsed="0" w:uiPriority="0" w:semiHidden="0" w:name="Table List 6"/>
     <w:lsdException w:unhideWhenUsed="0" w:uiPriority="0" w:semiHidden="0" w:name="Table List 7"/>
-    <w:lsdException w:unhideWhenUsed="0" w:uiPriority="0" w:semiHidden="0" w:name="Table List 8"/>
+    <w:lsdException w:qFormat="1" w:unhideWhenUsed="0" w:uiPriority="0" w:semiHidden="0" w:name="Table List 8"/>
     <w:lsdException w:unhideWhenUsed="0" w:uiPriority="0" w:semiHidden="0" w:name="Table 3D effects 1"/>
-    <w:lsdException w:unhideWhenUsed="0" w:uiPriority="0" w:semiHidden="0" w:name="Table 3D effects 2"/>
+    <w:lsdException w:qFormat="1" w:unhideWhenUsed="0" w:uiPriority="0" w:semiHidden="0" w:name="Table 3D effects 2"/>
     <w:lsdException w:unhideWhenUsed="0" w:uiPriority="0" w:semiHidden="0" w:name="Table 3D effects 3"/>
     <w:lsdException w:unhideWhenUsed="0" w:uiPriority="0" w:semiHidden="0" w:name="Table Contemporary"/>
     <w:lsdException w:unhideWhenUsed="0" w:uiPriority="0" w:semiHidden="0" w:name="Table Elegant"/>
     <w:lsdException w:qFormat="1" w:unhideWhenUsed="0" w:uiPriority="0" w:semiHidden="0" w:name="Table Professional"/>
-    <w:lsdException w:unhideWhenUsed="0" w:uiPriority="0" w:semiHidden="0" w:name="Table Subtle 1"/>
+    <w:lsdException w:qFormat="1" w:unhideWhenUsed="0" w:uiPriority="0" w:semiHidden="0" w:name="Table Subtle 1"/>
     <w:lsdException w:unhideWhenUsed="0" w:uiPriority="0" w:semiHidden="0" w:name="Table Subtle 2"/>
     <w:lsdException w:unhideWhenUsed="0" w:uiPriority="0" w:semiHidden="0" w:name="Table Web 1"/>
     <w:lsdException w:unhideWhenUsed="0" w:uiPriority="0" w:semiHidden="0" w:name="Table Web 2"/>
-    <w:lsdException w:unhideWhenUsed="0" w:uiPriority="0" w:semiHidden="0" w:name="Table Web 3"/>
+    <w:lsdException w:qFormat="1" w:unhideWhenUsed="0" w:uiPriority="0" w:semiHidden="0" w:name="Table Web 3"/>
     <w:lsdException w:unhideWhenUsed="0" w:uiPriority="0" w:semiHidden="0" w:name="Balloon Text"/>
-    <w:lsdException w:unhideWhenUsed="0" w:uiPriority="0" w:semiHidden="0" w:name="Table Grid"/>
+    <w:lsdException w:qFormat="1" w:unhideWhenUsed="0" w:uiPriority="0" w:semiHidden="0" w:name="Table Grid"/>
     <w:lsdException w:unhideWhenUsed="0" w:uiPriority="0" w:semiHidden="0" w:name="Table Theme"/>
     <w:lsdException w:qFormat="1" w:unhideWhenUsed="0" w:uiPriority="60" w:semiHidden="0" w:name="Light Shading"/>
-    <w:lsdException w:unhideWhenUsed="0" w:uiPriority="61" w:semiHidden="0" w:name="Light List"/>
-    <w:lsdException w:unhideWhenUsed="0" w:uiPriority="62" w:semiHidden="0" w:name="Light Grid"/>
+    <w:lsdException w:qFormat="1" w:unhideWhenUsed="0" w:uiPriority="61" w:semiHidden="0" w:name="Light List"/>
+    <w:lsdException w:qFormat="1" w:unhideWhenUsed="0" w:uiPriority="62" w:semiHidden="0" w:name="Light Grid"/>
     <w:lsdException w:qFormat="1" w:unhideWhenUsed="0" w:uiPriority="63" w:semiHidden="0" w:name="Medium Shading 1"/>
     <w:lsdException w:qFormat="1" w:unhideWhenUsed="0" w:uiPriority="64" w:semiHidden="0" w:name="Medium Shading 2"/>
     <w:lsdException w:unhideWhenUsed="0" w:uiPriority="65" w:semiHidden="0" w:name="Medium List 1"/>
@@ -513,7 +859,7 @@
     <w:lsdException w:qFormat="1" w:unhideWhenUsed="0" w:uiPriority="71" w:semiHidden="0" w:name="Colorful Shading"/>
     <w:lsdException w:qFormat="1" w:unhideWhenUsed="0" w:uiPriority="72" w:semiHidden="0" w:name="Colorful List"/>
     <w:lsdException w:qFormat="1" w:unhideWhenUsed="0" w:uiPriority="73" w:semiHidden="0" w:name="Colorful Grid"/>
-    <w:lsdException w:unhideWhenUsed="0" w:uiPriority="60" w:semiHidden="0" w:name="Light Shading Accent 1"/>
+    <w:lsdException w:qFormat="1" w:unhideWhenUsed="0" w:uiPriority="60" w:semiHidden="0" w:name="Light Shading Accent 1"/>
     <w:lsdException w:unhideWhenUsed="0" w:uiPriority="61" w:semiHidden="0" w:name="Light List Accent 1"/>
     <w:lsdException w:unhideWhenUsed="0" w:uiPriority="62" w:semiHidden="0" w:name="Light Grid Accent 1"/>
     <w:lsdException w:unhideWhenUsed="0" w:uiPriority="63" w:semiHidden="0" w:name="Medium Shading 1 Accent 1"/>
@@ -529,11 +875,11 @@
     <w:lsdException w:qFormat="1" w:unhideWhenUsed="0" w:uiPriority="73" w:semiHidden="0" w:name="Colorful Grid Accent 1"/>
     <w:lsdException w:unhideWhenUsed="0" w:uiPriority="60" w:semiHidden="0" w:name="Light Shading Accent 2"/>
     <w:lsdException w:unhideWhenUsed="0" w:uiPriority="61" w:semiHidden="0" w:name="Light List Accent 2"/>
-    <w:lsdException w:unhideWhenUsed="0" w:uiPriority="62" w:semiHidden="0" w:name="Light Grid Accent 2"/>
+    <w:lsdException w:qFormat="1" w:unhideWhenUsed="0" w:uiPriority="62" w:semiHidden="0" w:name="Light Grid Accent 2"/>
     <w:lsdException w:unhideWhenUsed="0" w:uiPriority="63" w:semiHidden="0" w:name="Medium Shading 1 Accent 2"/>
-    <w:lsdException w:unhideWhenUsed="0" w:uiPriority="64" w:semiHidden="0" w:name="Medium Shading 2 Accent 2"/>
+    <w:lsdException w:qFormat="1" w:unhideWhenUsed="0" w:uiPriority="64" w:semiHidden="0" w:name="Medium Shading 2 Accent 2"/>
     <w:lsdException w:unhideWhenUsed="0" w:uiPriority="65" w:semiHidden="0" w:name="Medium List 1 Accent 2"/>
-    <w:lsdException w:unhideWhenUsed="0" w:uiPriority="66" w:semiHidden="0" w:name="Medium List 2 Accent 2"/>
+    <w:lsdException w:qFormat="1" w:unhideWhenUsed="0" w:uiPriority="66" w:semiHidden="0" w:name="Medium List 2 Accent 2"/>
     <w:lsdException w:qFormat="1" w:unhideWhenUsed="0" w:uiPriority="67" w:semiHidden="0" w:name="Medium Grid 1 Accent 2"/>
     <w:lsdException w:qFormat="1" w:unhideWhenUsed="0" w:uiPriority="68" w:semiHidden="0" w:name="Medium Grid 2 Accent 2"/>
     <w:lsdException w:qFormat="1" w:unhideWhenUsed="0" w:uiPriority="69" w:semiHidden="0" w:name="Medium Grid 3 Accent 2"/>
@@ -547,7 +893,7 @@
     <w:lsdException w:unhideWhenUsed="0" w:uiPriority="63" w:semiHidden="0" w:name="Medium Shading 1 Accent 3"/>
     <w:lsdException w:unhideWhenUsed="0" w:uiPriority="64" w:semiHidden="0" w:name="Medium Shading 2 Accent 3"/>
     <w:lsdException w:unhideWhenUsed="0" w:uiPriority="65" w:semiHidden="0" w:name="Medium List 1 Accent 3"/>
-    <w:lsdException w:unhideWhenUsed="0" w:uiPriority="66" w:semiHidden="0" w:name="Medium List 2 Accent 3"/>
+    <w:lsdException w:qFormat="1" w:unhideWhenUsed="0" w:uiPriority="66" w:semiHidden="0" w:name="Medium List 2 Accent 3"/>
     <w:lsdException w:qFormat="1" w:unhideWhenUsed="0" w:uiPriority="67" w:semiHidden="0" w:name="Medium Grid 1 Accent 3"/>
     <w:lsdException w:qFormat="1" w:unhideWhenUsed="0" w:uiPriority="68" w:semiHidden="0" w:name="Medium Grid 2 Accent 3"/>
     <w:lsdException w:qFormat="1" w:unhideWhenUsed="0" w:uiPriority="69" w:semiHidden="0" w:name="Medium Grid 3 Accent 3"/>
@@ -557,11 +903,11 @@
     <w:lsdException w:qFormat="1" w:unhideWhenUsed="0" w:uiPriority="73" w:semiHidden="0" w:name="Colorful Grid Accent 3"/>
     <w:lsdException w:unhideWhenUsed="0" w:uiPriority="60" w:semiHidden="0" w:name="Light Shading Accent 4"/>
     <w:lsdException w:unhideWhenUsed="0" w:uiPriority="61" w:semiHidden="0" w:name="Light List Accent 4"/>
-    <w:lsdException w:unhideWhenUsed="0" w:uiPriority="62" w:semiHidden="0" w:name="Light Grid Accent 4"/>
+    <w:lsdException w:qFormat="1" w:unhideWhenUsed="0" w:uiPriority="62" w:semiHidden="0" w:name="Light Grid Accent 4"/>
     <w:lsdException w:unhideWhenUsed="0" w:uiPriority="63" w:semiHidden="0" w:name="Medium Shading 1 Accent 4"/>
     <w:lsdException w:unhideWhenUsed="0" w:uiPriority="64" w:semiHidden="0" w:name="Medium Shading 2 Accent 4"/>
     <w:lsdException w:unhideWhenUsed="0" w:uiPriority="65" w:semiHidden="0" w:name="Medium List 1 Accent 4"/>
-    <w:lsdException w:unhideWhenUsed="0" w:uiPriority="66" w:semiHidden="0" w:name="Medium List 2 Accent 4"/>
+    <w:lsdException w:qFormat="1" w:unhideWhenUsed="0" w:uiPriority="66" w:semiHidden="0" w:name="Medium List 2 Accent 4"/>
     <w:lsdException w:qFormat="1" w:unhideWhenUsed="0" w:uiPriority="67" w:semiHidden="0" w:name="Medium Grid 1 Accent 4"/>
     <w:lsdException w:qFormat="1" w:unhideWhenUsed="0" w:uiPriority="68" w:semiHidden="0" w:name="Medium Grid 2 Accent 4"/>
     <w:lsdException w:qFormat="1" w:unhideWhenUsed="0" w:uiPriority="69" w:semiHidden="0" w:name="Medium Grid 3 Accent 4"/>
@@ -569,12 +915,12 @@
     <w:lsdException w:qFormat="1" w:unhideWhenUsed="0" w:uiPriority="71" w:semiHidden="0" w:name="Colorful Shading Accent 4"/>
     <w:lsdException w:qFormat="1" w:unhideWhenUsed="0" w:uiPriority="72" w:semiHidden="0" w:name="Colorful List Accent 4"/>
     <w:lsdException w:qFormat="1" w:unhideWhenUsed="0" w:uiPriority="73" w:semiHidden="0" w:name="Colorful Grid Accent 4"/>
-    <w:lsdException w:unhideWhenUsed="0" w:uiPriority="60" w:semiHidden="0" w:name="Light Shading Accent 5"/>
+    <w:lsdException w:qFormat="1" w:unhideWhenUsed="0" w:uiPriority="60" w:semiHidden="0" w:name="Light Shading Accent 5"/>
     <w:lsdException w:unhideWhenUsed="0" w:uiPriority="61" w:semiHidden="0" w:name="Light List Accent 5"/>
-    <w:lsdException w:unhideWhenUsed="0" w:uiPriority="62" w:semiHidden="0" w:name="Light Grid Accent 5"/>
-    <w:lsdException w:unhideWhenUsed="0" w:uiPriority="63" w:semiHidden="0" w:name="Medium Shading 1 Accent 5"/>
-    <w:lsdException w:unhideWhenUsed="0" w:uiPriority="64" w:semiHidden="0" w:name="Medium Shading 2 Accent 5"/>
-    <w:lsdException w:unhideWhenUsed="0" w:uiPriority="65" w:semiHidden="0" w:name="Medium List 1 Accent 5"/>
+    <w:lsdException w:qFormat="1" w:unhideWhenUsed="0" w:uiPriority="62" w:semiHidden="0" w:name="Light Grid Accent 5"/>
+    <w:lsdException w:qFormat="1" w:unhideWhenUsed="0" w:uiPriority="63" w:semiHidden="0" w:name="Medium Shading 1 Accent 5"/>
+    <w:lsdException w:qFormat="1" w:unhideWhenUsed="0" w:uiPriority="64" w:semiHidden="0" w:name="Medium Shading 2 Accent 5"/>
+    <w:lsdException w:qFormat="1" w:unhideWhenUsed="0" w:uiPriority="65" w:semiHidden="0" w:name="Medium List 1 Accent 5"/>
     <w:lsdException w:unhideWhenUsed="0" w:uiPriority="66" w:semiHidden="0" w:name="Medium List 2 Accent 5"/>
     <w:lsdException w:qFormat="1" w:unhideWhenUsed="0" w:uiPriority="67" w:semiHidden="0" w:name="Medium Grid 1 Accent 5"/>
     <w:lsdException w:qFormat="1" w:unhideWhenUsed="0" w:uiPriority="68" w:semiHidden="0" w:name="Medium Grid 2 Accent 5"/>
@@ -584,9 +930,9 @@
     <w:lsdException w:qFormat="1" w:unhideWhenUsed="0" w:uiPriority="72" w:semiHidden="0" w:name="Colorful List Accent 5"/>
     <w:lsdException w:qFormat="1" w:unhideWhenUsed="0" w:uiPriority="73" w:semiHidden="0" w:name="Colorful Grid Accent 5"/>
     <w:lsdException w:unhideWhenUsed="0" w:uiPriority="60" w:semiHidden="0" w:name="Light Shading Accent 6"/>
-    <w:lsdException w:unhideWhenUsed="0" w:uiPriority="61" w:semiHidden="0" w:name="Light List Accent 6"/>
+    <w:lsdException w:qFormat="1" w:unhideWhenUsed="0" w:uiPriority="61" w:semiHidden="0" w:name="Light List Accent 6"/>
     <w:lsdException w:unhideWhenUsed="0" w:uiPriority="62" w:semiHidden="0" w:name="Light Grid Accent 6"/>
-    <w:lsdException w:unhideWhenUsed="0" w:uiPriority="63" w:semiHidden="0" w:name="Medium Shading 1 Accent 6"/>
+    <w:lsdException w:qFormat="1" w:unhideWhenUsed="0" w:uiPriority="63" w:semiHidden="0" w:name="Medium Shading 1 Accent 6"/>
     <w:lsdException w:unhideWhenUsed="0" w:uiPriority="64" w:semiHidden="0" w:name="Medium Shading 2 Accent 6"/>
     <w:lsdException w:unhideWhenUsed="0" w:uiPriority="65" w:semiHidden="0" w:name="Medium List 1 Accent 6"/>
     <w:lsdException w:qFormat="1" w:unhideWhenUsed="0" w:uiPriority="66" w:semiHidden="0" w:name="Medium List 2 Accent 6"/>
@@ -800,6 +1146,7 @@
   <w:style w:type="character" w:default="1" w:styleId="11">
     <w:name w:val="Default Paragraph Font"/>
     <w:semiHidden/>
+    <w:qFormat/>
     <w:uiPriority w:val="0"/>
   </w:style>
   <w:style w:type="table" w:default="1" w:styleId="12">
@@ -1565,6 +1912,7 @@
   <w:style w:type="paragraph" w:styleId="85">
     <w:name w:val="Normal (Web)"/>
     <w:basedOn w:val="1"/>
+    <w:qFormat/>
     <w:uiPriority w:val="0"/>
     <w:rPr>
       <w:sz w:val="24"/>
@@ -1591,11 +1939,13 @@
   <w:style w:type="character" w:styleId="88">
     <w:name w:val="page number"/>
     <w:basedOn w:val="11"/>
+    <w:qFormat/>
     <w:uiPriority w:val="0"/>
   </w:style>
   <w:style w:type="paragraph" w:styleId="89">
     <w:name w:val="Plain Text"/>
     <w:basedOn w:val="1"/>
+    <w:qFormat/>
     <w:uiPriority w:val="0"/>
     <w:rPr>
       <w:rFonts w:ascii="SimSun" w:hAnsi="Courier New" w:cs="Courier New"/>
@@ -1606,6 +1956,7 @@
     <w:name w:val="Salutation"/>
     <w:basedOn w:val="1"/>
     <w:next w:val="1"/>
+    <w:qFormat/>
     <w:uiPriority w:val="0"/>
   </w:style>
   <w:style w:type="paragraph" w:styleId="91">
@@ -1757,6 +2108,7 @@
   <w:style w:type="table" w:styleId="95">
     <w:name w:val="Table 3D effects 2"/>
     <w:basedOn w:val="12"/>
+    <w:qFormat/>
     <w:uiPriority w:val="0"/>
     <w:pPr>
       <w:widowControl w:val="0"/>
@@ -3056,6 +3408,7 @@
   <w:style w:type="table" w:styleId="111">
     <w:name w:val="Table Grid"/>
     <w:basedOn w:val="12"/>
+    <w:qFormat/>
     <w:uiPriority w:val="0"/>
     <w:pPr>
       <w:widowControl w:val="0"/>
@@ -3203,6 +3556,7 @@
   <w:style w:type="table" w:styleId="114">
     <w:name w:val="Table Grid 3"/>
     <w:basedOn w:val="12"/>
+    <w:qFormat/>
     <w:uiPriority w:val="0"/>
     <w:pPr>
       <w:widowControl w:val="0"/>
@@ -3270,6 +3624,7 @@
   <w:style w:type="table" w:styleId="115">
     <w:name w:val="Table Grid 4"/>
     <w:basedOn w:val="12"/>
+    <w:qFormat/>
     <w:uiPriority w:val="0"/>
     <w:pPr>
       <w:widowControl w:val="0"/>
@@ -3334,6 +3689,7 @@
   <w:style w:type="table" w:styleId="116">
     <w:name w:val="Table Grid 5"/>
     <w:basedOn w:val="12"/>
+    <w:qFormat/>
     <w:uiPriority w:val="0"/>
     <w:pPr>
       <w:widowControl w:val="0"/>
@@ -3401,6 +3757,7 @@
   <w:style w:type="table" w:styleId="117">
     <w:name w:val="Table Grid 6"/>
     <w:basedOn w:val="12"/>
+    <w:qFormat/>
     <w:uiPriority w:val="0"/>
     <w:pPr>
       <w:widowControl w:val="0"/>
@@ -4093,6 +4450,7 @@
   <w:style w:type="table" w:styleId="127">
     <w:name w:val="Table List 8"/>
     <w:basedOn w:val="12"/>
+    <w:qFormat/>
     <w:uiPriority w:val="0"/>
     <w:pPr>
       <w:widowControl w:val="0"/>
@@ -4201,6 +4559,7 @@
     <w:name w:val="table of authorities"/>
     <w:basedOn w:val="1"/>
     <w:next w:val="1"/>
+    <w:qFormat/>
     <w:uiPriority w:val="0"/>
     <w:pPr>
       <w:ind w:left="420" w:leftChars="200"/>
@@ -4256,6 +4615,7 @@
   <w:style w:type="table" w:styleId="131">
     <w:name w:val="Table Simple 1"/>
     <w:basedOn w:val="12"/>
+    <w:qFormat/>
     <w:uiPriority w:val="0"/>
     <w:pPr>
       <w:widowControl w:val="0"/>
@@ -4389,6 +4749,7 @@
   <w:style w:type="table" w:styleId="133">
     <w:name w:val="Table Simple 3"/>
     <w:basedOn w:val="12"/>
+    <w:qFormat/>
     <w:uiPriority w:val="0"/>
     <w:pPr>
       <w:widowControl w:val="0"/>
@@ -4424,6 +4785,7 @@
   <w:style w:type="table" w:styleId="134">
     <w:name w:val="Table Subtle 1"/>
     <w:basedOn w:val="12"/>
+    <w:qFormat/>
     <w:uiPriority w:val="0"/>
     <w:pPr>
       <w:widowControl w:val="0"/>
@@ -4693,6 +5055,7 @@
   <w:style w:type="table" w:styleId="139">
     <w:name w:val="Table Web 3"/>
     <w:basedOn w:val="12"/>
+    <w:qFormat/>
     <w:uiPriority w:val="0"/>
     <w:pPr>
       <w:widowControl w:val="0"/>
@@ -4797,6 +5160,7 @@
     <w:name w:val="toc 5"/>
     <w:basedOn w:val="1"/>
     <w:next w:val="1"/>
+    <w:qFormat/>
     <w:uiPriority w:val="0"/>
     <w:pPr>
       <w:ind w:left="1680" w:leftChars="800"/>
@@ -4815,6 +5179,7 @@
     <w:name w:val="toc 7"/>
     <w:basedOn w:val="1"/>
     <w:next w:val="1"/>
+    <w:qFormat/>
     <w:uiPriority w:val="0"/>
     <w:pPr>
       <w:ind w:left="2520" w:leftChars="1200"/>
@@ -4933,6 +5298,7 @@
   <w:style w:type="table" w:styleId="152">
     <w:name w:val="Light Shading Accent 1"/>
     <w:basedOn w:val="12"/>
+    <w:qFormat/>
     <w:uiPriority w:val="60"/>
     <w:rPr>
       <w:color w:val="365F91"/>
@@ -5293,6 +5659,7 @@
   <w:style w:type="table" w:styleId="156">
     <w:name w:val="Light Shading Accent 5"/>
     <w:basedOn w:val="12"/>
+    <w:qFormat/>
     <w:uiPriority w:val="60"/>
     <w:rPr>
       <w:color w:val="31849B"/>
@@ -5473,6 +5840,7 @@
   <w:style w:type="table" w:styleId="158">
     <w:name w:val="Light List"/>
     <w:basedOn w:val="12"/>
+    <w:qFormat/>
     <w:uiPriority w:val="61"/>
     <w:tblPr>
       <w:tblBorders>
@@ -5947,6 +6315,7 @@
   <w:style w:type="table" w:styleId="164">
     <w:name w:val="Light List Accent 6"/>
     <w:basedOn w:val="12"/>
+    <w:qFormat/>
     <w:uiPriority w:val="61"/>
     <w:tblPr>
       <w:tblBorders>
@@ -6026,6 +6395,7 @@
   <w:style w:type="table" w:styleId="165">
     <w:name w:val="Light Grid"/>
     <w:basedOn w:val="12"/>
+    <w:qFormat/>
     <w:uiPriority w:val="62"/>
     <w:tblPr>
       <w:tblBorders>
@@ -6260,6 +6630,7 @@
   <w:style w:type="table" w:styleId="167">
     <w:name w:val="Light Grid Accent 2"/>
     <w:basedOn w:val="12"/>
+    <w:qFormat/>
     <w:uiPriority w:val="62"/>
     <w:tblPr>
       <w:tblBorders>
@@ -6494,6 +6865,7 @@
   <w:style w:type="table" w:styleId="169">
     <w:name w:val="Light Grid Accent 4"/>
     <w:basedOn w:val="12"/>
+    <w:qFormat/>
     <w:uiPriority w:val="62"/>
     <w:tblPr>
       <w:tblBorders>
@@ -6611,6 +6983,7 @@
   <w:style w:type="table" w:styleId="170">
     <w:name w:val="Light Grid Accent 5"/>
     <w:basedOn w:val="12"/>
+    <w:qFormat/>
     <w:uiPriority w:val="62"/>
     <w:tblPr>
       <w:tblBorders>
@@ -7311,6 +7684,7 @@
   <w:style w:type="table" w:styleId="177">
     <w:name w:val="Medium Shading 1 Accent 5"/>
     <w:basedOn w:val="12"/>
+    <w:qFormat/>
     <w:uiPriority w:val="63"/>
     <w:tblPr>
       <w:tblBorders>
@@ -7404,6 +7778,7 @@
   <w:style w:type="table" w:styleId="178">
     <w:name w:val="Medium Shading 1 Accent 6"/>
     <w:basedOn w:val="12"/>
+    <w:qFormat/>
     <w:uiPriority w:val="63"/>
     <w:tblPr>
       <w:tblBorders>
@@ -7770,6 +8145,7 @@
   <w:style w:type="table" w:styleId="181">
     <w:name w:val="Medium Shading 2 Accent 2"/>
     <w:basedOn w:val="12"/>
+    <w:qFormat/>
     <w:uiPriority w:val="64"/>
     <w:tblPr>
       <w:tblBorders>
@@ -8178,6 +8554,7 @@
   <w:style w:type="table" w:styleId="184">
     <w:name w:val="Medium Shading 2 Accent 5"/>
     <w:basedOn w:val="12"/>
+    <w:qFormat/>
     <w:uiPriority w:val="64"/>
     <w:tblPr>
       <w:tblBorders>
@@ -8806,6 +9183,7 @@
   <w:style w:type="table" w:styleId="191">
     <w:name w:val="Medium List 1 Accent 5"/>
     <w:basedOn w:val="12"/>
+    <w:qFormat/>
     <w:uiPriority w:val="65"/>
     <w:rPr>
       <w:color w:val="000000"/>
@@ -9178,6 +9556,7 @@
   <w:style w:type="table" w:styleId="195">
     <w:name w:val="Medium List 2 Accent 2"/>
     <w:basedOn w:val="12"/>
+    <w:qFormat/>
     <w:uiPriority w:val="66"/>
     <w:rPr>
       <w:rFonts w:ascii="SimSun" w:hAnsi="SimSun" w:eastAsia="Courier New" w:cs="Times New Roman"/>
@@ -9293,6 +9672,7 @@
   <w:style w:type="table" w:styleId="196">
     <w:name w:val="Medium List 2 Accent 3"/>
     <w:basedOn w:val="12"/>
+    <w:qFormat/>
     <w:uiPriority w:val="66"/>
     <w:rPr>
       <w:rFonts w:ascii="SimSun" w:hAnsi="SimSun" w:eastAsia="Courier New" w:cs="Times New Roman"/>
@@ -9408,6 +9788,7 @@
   <w:style w:type="table" w:styleId="197">
     <w:name w:val="Medium List 2 Accent 4"/>
     <w:basedOn w:val="12"/>
+    <w:qFormat/>
     <w:uiPriority w:val="66"/>
     <w:rPr>
       <w:rFonts w:ascii="SimSun" w:hAnsi="SimSun" w:eastAsia="Courier New" w:cs="Times New Roman"/>

</xml_diff>

<commit_message>
worked on auth jwt and admin route
</commit_message>
<xml_diff>
--- a/notes.docx
+++ b/notes.docx
@@ -418,8 +418,61 @@
         </w:rPr>
         <w:t xml:space="preserve">User Model </w:t>
       </w:r>
-      <w:bookmarkStart w:id="0" w:name="_GoBack"/>
-      <w:bookmarkEnd w:id="0"/>
+    </w:p>
+    <w:p>
+      <w:pPr>
+        <w:rPr>
+          <w:rFonts w:hint="default" w:cs="Symbol" w:asciiTheme="minorAscii" w:hAnsiTheme="minorAscii"/>
+          <w:sz w:val="28"/>
+          <w:szCs w:val="28"/>
+          <w:lang w:val="en-IN"/>
+        </w:rPr>
+      </w:pPr>
+      <w:r>
+        <w:rPr>
+          <w:rFonts w:hint="default" w:cs="Symbol" w:asciiTheme="minorAscii" w:hAnsiTheme="minorAscii"/>
+          <w:sz w:val="28"/>
+          <w:szCs w:val="28"/>
+          <w:lang w:val="en-IN"/>
+        </w:rPr>
+        <w:drawing>
+          <wp:inline distT="0" distB="0" distL="114300" distR="114300">
+            <wp:extent cx="5264785" cy="6812280"/>
+            <wp:effectExtent l="0" t="0" r="5715" b="7620"/>
+            <wp:docPr id="4" name="Picture 4" descr="usermodel auth final"/>
+            <wp:cNvGraphicFramePr>
+              <a:graphicFrameLocks xmlns:a="http://schemas.openxmlformats.org/drawingml/2006/main" noChangeAspect="1"/>
+            </wp:cNvGraphicFramePr>
+            <a:graphic xmlns:a="http://schemas.openxmlformats.org/drawingml/2006/main">
+              <a:graphicData uri="http://schemas.openxmlformats.org/drawingml/2006/picture">
+                <pic:pic xmlns:pic="http://schemas.openxmlformats.org/drawingml/2006/picture">
+                  <pic:nvPicPr>
+                    <pic:cNvPr id="4" name="Picture 4" descr="usermodel auth final"/>
+                    <pic:cNvPicPr>
+                      <a:picLocks noChangeAspect="1"/>
+                    </pic:cNvPicPr>
+                  </pic:nvPicPr>
+                  <pic:blipFill>
+                    <a:blip r:embed="rId7"/>
+                    <a:stretch>
+                      <a:fillRect/>
+                    </a:stretch>
+                  </pic:blipFill>
+                  <pic:spPr>
+                    <a:xfrm>
+                      <a:off x="0" y="0"/>
+                      <a:ext cx="5264785" cy="6812280"/>
+                    </a:xfrm>
+                    <a:prstGeom prst="rect">
+                      <a:avLst/>
+                    </a:prstGeom>
+                  </pic:spPr>
+                </pic:pic>
+              </a:graphicData>
+            </a:graphic>
+          </wp:inline>
+        </w:drawing>
+      </w:r>
     </w:p>
     <w:p>
       <w:pPr>
@@ -428,6 +481,24 @@
           <w:lang w:val="en-IN"/>
         </w:rPr>
       </w:pPr>
+    </w:p>
+    <w:p>
+      <w:pPr>
+        <w:rPr>
+          <w:rFonts w:hint="default"/>
+          <w:lang w:val="en-IN"/>
+        </w:rPr>
+      </w:pPr>
+    </w:p>
+    <w:p>
+      <w:pPr>
+        <w:rPr>
+          <w:rFonts w:hint="default"/>
+          <w:lang w:val="en-IN"/>
+        </w:rPr>
+      </w:pPr>
+      <w:bookmarkStart w:id="0" w:name="_GoBack"/>
+      <w:bookmarkEnd w:id="0"/>
     </w:p>
     <w:sectPr>
       <w:pgSz w:w="11906" w:h="16838"/>

</xml_diff>